<commit_message>
fixed dokumen on print surat
</commit_message>
<xml_diff>
--- a/storage/app/uploads/suratkorespondensi/surat-kuasa.docx
+++ b/storage/app/uploads/suratkorespondensi/surat-kuasa.docx
@@ -248,9 +248,8 @@
           <w:b/>
           <w:sz w:val="22"/>
           <w:szCs w:val="22"/>
-          <w:shd w:val="clear" w:color="auto" w:fill="FFFF00"/>
-        </w:rPr>
-        <w:t xml:space="preserve">M. </w:t>
+        </w:rPr>
+        <w:t>${</w:t>
       </w:r>
       <w:proofErr w:type="spellStart"/>
       <w:r>
@@ -259,9 +258,8 @@
           <w:b/>
           <w:sz w:val="22"/>
           <w:szCs w:val="22"/>
-          <w:shd w:val="clear" w:color="auto" w:fill="FFFF00"/>
-        </w:rPr>
-        <w:t>Arif</w:t>
+        </w:rPr>
+        <w:t>nama_direktur</w:t>
       </w:r>
       <w:proofErr w:type="spellEnd"/>
       <w:r>
@@ -270,22 +268,18 @@
           <w:b/>
           <w:sz w:val="22"/>
           <w:szCs w:val="22"/>
-          <w:shd w:val="clear" w:color="auto" w:fill="FFFF00"/>
-        </w:rPr>
-        <w:t xml:space="preserve"> </w:t>
-      </w:r>
-      <w:proofErr w:type="spellStart"/>
+        </w:rPr>
+        <w:t>}</w:t>
+      </w:r>
       <w:r>
         <w:rPr>
           <w:rFonts w:ascii="Tahoma" w:eastAsia="Calibri" w:hAnsi="Tahoma" w:cs="Tahoma"/>
           <w:b/>
           <w:sz w:val="22"/>
           <w:szCs w:val="22"/>
-          <w:shd w:val="clear" w:color="auto" w:fill="FFFF00"/>
-        </w:rPr>
-        <w:t>Zainuddin</w:t>
-      </w:r>
-      <w:proofErr w:type="spellEnd"/>
+        </w:rPr>
+        <w:t xml:space="preserve">, </w:t>
+      </w:r>
       <w:r>
         <w:rPr>
           <w:rFonts w:ascii="Tahoma" w:eastAsia="Calibri" w:hAnsi="Tahoma" w:cs="Tahoma"/>
@@ -293,7 +287,7 @@
           <w:sz w:val="22"/>
           <w:szCs w:val="22"/>
         </w:rPr>
-        <w:t xml:space="preserve">, </w:t>
+        <w:t>${</w:t>
       </w:r>
       <w:proofErr w:type="spellStart"/>
       <w:r>
@@ -302,9 +296,8 @@
           <w:b/>
           <w:sz w:val="22"/>
           <w:szCs w:val="22"/>
-          <w:shd w:val="clear" w:color="auto" w:fill="FFFF00"/>
-        </w:rPr>
-        <w:t>Direktur</w:t>
+        </w:rPr>
+        <w:t>jabatan_direktur</w:t>
       </w:r>
       <w:proofErr w:type="spellEnd"/>
       <w:r>
@@ -313,9 +306,8 @@
           <w:b/>
           <w:sz w:val="22"/>
           <w:szCs w:val="22"/>
-          <w:shd w:val="clear" w:color="auto" w:fill="FFFF00"/>
-        </w:rPr>
-        <w:t xml:space="preserve"> Utama</w:t>
+        </w:rPr>
+        <w:t>}</w:t>
       </w:r>
       <w:r>
         <w:rPr>
@@ -494,15 +486,7 @@
           <w:sz w:val="22"/>
           <w:szCs w:val="22"/>
         </w:rPr>
-        <w:t xml:space="preserve"> Surveyor </w:t>
-      </w:r>
-      <w:r>
-        <w:rPr>
-          <w:rFonts w:ascii="Tahoma" w:eastAsia="Calibri" w:hAnsi="Tahoma" w:cs="Tahoma"/>
-          <w:sz w:val="22"/>
-          <w:szCs w:val="22"/>
-        </w:rPr>
-        <w:t xml:space="preserve">Indonesia </w:t>
+        <w:t xml:space="preserve"> Surveyor Indonesia </w:t>
       </w:r>
       <w:proofErr w:type="spellStart"/>
       <w:r>
@@ -1239,16 +1223,7 @@
           <w:sz w:val="22"/>
           <w:szCs w:val="22"/>
         </w:rPr>
-        <w:t>----------------------------------------------KHUSUS--------</w:t>
-      </w:r>
-      <w:r>
-        <w:rPr>
-          <w:rFonts w:ascii="Tahoma" w:eastAsia="Calibri" w:hAnsi="Tahoma" w:cs="Tahoma"/>
-          <w:b/>
-          <w:sz w:val="22"/>
-          <w:szCs w:val="22"/>
-        </w:rPr>
-        <w:t>----------------------------------</w:t>
+        <w:t>----------------------------------------------KHUSUS------------------------------------------</w:t>
       </w:r>
       <w:proofErr w:type="spellStart"/>
       <w:r>
@@ -1439,7 +1414,15 @@
         <w:rPr>
           <w:rFonts w:ascii="Tahoma" w:eastAsia="Calibri" w:hAnsi="Tahoma" w:cs="Tahoma"/>
         </w:rPr>
-        <w:t>klarifikasi</w:t>
+        <w:t>klarifika</w:t>
+      </w:r>
+      <w:bookmarkStart w:id="0" w:name="_GoBack"/>
+      <w:bookmarkEnd w:id="0"/>
+      <w:r>
+        <w:rPr>
+          <w:rFonts w:ascii="Tahoma" w:eastAsia="Calibri" w:hAnsi="Tahoma" w:cs="Tahoma"/>
+        </w:rPr>
+        <w:t>si</w:t>
       </w:r>
       <w:proofErr w:type="spellEnd"/>
       <w:r>
@@ -1601,13 +1584,7 @@
         <w:rPr>
           <w:rFonts w:ascii="Tahoma" w:eastAsia="Calibri" w:hAnsi="Tahoma" w:cs="Tahoma"/>
         </w:rPr>
-        <w:t>de</w:t>
-      </w:r>
-      <w:r>
-        <w:rPr>
-          <w:rFonts w:ascii="Tahoma" w:eastAsia="Calibri" w:hAnsi="Tahoma" w:cs="Tahoma"/>
-        </w:rPr>
-        <w:t>ngan</w:t>
+        <w:t>dengan</w:t>
       </w:r>
       <w:proofErr w:type="spellEnd"/>
       <w:r>
@@ -2138,8 +2115,6 @@
                 <w:szCs w:val="22"/>
               </w:rPr>
             </w:pPr>
-            <w:bookmarkStart w:id="0" w:name="_GoBack"/>
-            <w:bookmarkEnd w:id="0"/>
           </w:p>
           <w:p>
             <w:pPr>
@@ -2379,9 +2354,8 @@
                 <w:sz w:val="22"/>
                 <w:szCs w:val="22"/>
                 <w:u w:val="single"/>
-                <w:shd w:val="clear" w:color="auto" w:fill="FFFF00"/>
               </w:rPr>
-              <w:t xml:space="preserve">M. </w:t>
+              <w:t>${</w:t>
             </w:r>
             <w:proofErr w:type="spellStart"/>
             <w:r>
@@ -2391,9 +2365,8 @@
                 <w:sz w:val="22"/>
                 <w:szCs w:val="22"/>
                 <w:u w:val="single"/>
-                <w:shd w:val="clear" w:color="auto" w:fill="FFFF00"/>
               </w:rPr>
-              <w:t>Arif</w:t>
+              <w:t>nama_direktur</w:t>
             </w:r>
             <w:proofErr w:type="spellEnd"/>
             <w:r>
@@ -2403,37 +2376,30 @@
                 <w:sz w:val="22"/>
                 <w:szCs w:val="22"/>
                 <w:u w:val="single"/>
-                <w:shd w:val="clear" w:color="auto" w:fill="FFFF00"/>
               </w:rPr>
-              <w:t xml:space="preserve"> </w:t>
+              <w:t>}</w:t>
             </w:r>
-            <w:proofErr w:type="spellStart"/>
-            <w:r>
-              <w:rPr>
-                <w:rFonts w:ascii="Tahoma" w:eastAsia="Calibri" w:hAnsi="Tahoma" w:cs="Tahoma"/>
-                <w:b/>
-                <w:sz w:val="22"/>
-                <w:szCs w:val="22"/>
-                <w:u w:val="single"/>
-                <w:shd w:val="clear" w:color="auto" w:fill="FFFF00"/>
-              </w:rPr>
-              <w:t>Zainuddin</w:t>
-            </w:r>
-            <w:proofErr w:type="spellEnd"/>
           </w:p>
           <w:p>
             <w:pPr>
               <w:jc w:val="center"/>
             </w:pPr>
+            <w:r>
+              <w:rPr>
+                <w:rFonts w:ascii="Tahoma" w:hAnsi="Tahoma" w:cs="Tahoma"/>
+                <w:sz w:val="22"/>
+                <w:szCs w:val="22"/>
+              </w:rPr>
+              <w:t>${</w:t>
+            </w:r>
             <w:proofErr w:type="spellStart"/>
             <w:r>
               <w:rPr>
                 <w:rFonts w:ascii="Tahoma" w:hAnsi="Tahoma" w:cs="Tahoma"/>
                 <w:sz w:val="22"/>
                 <w:szCs w:val="22"/>
-                <w:shd w:val="clear" w:color="auto" w:fill="FFFF00"/>
               </w:rPr>
-              <w:t>Direktur</w:t>
+              <w:t>jabatan_direktur</w:t>
             </w:r>
             <w:proofErr w:type="spellEnd"/>
             <w:r>
@@ -2441,9 +2407,8 @@
                 <w:rFonts w:ascii="Tahoma" w:hAnsi="Tahoma" w:cs="Tahoma"/>
                 <w:sz w:val="22"/>
                 <w:szCs w:val="22"/>
-                <w:shd w:val="clear" w:color="auto" w:fill="FFFF00"/>
               </w:rPr>
-              <w:t xml:space="preserve"> Utama</w:t>
+              <w:t>}</w:t>
             </w:r>
           </w:p>
         </w:tc>
@@ -3368,9 +3333,6 @@
     <w:semiHidden/>
     <w:unhideWhenUsed/>
   </w:style>
-  <w:style w:type="character" w:styleId="DefaultParagraphFont0">
-    <w:name w:val="Default Paragraph Font"/>
-  </w:style>
   <w:style w:type="character" w:customStyle="1" w:styleId="BodyTextIndent2Char">
     <w:name w:val="Body Text Indent 2 Char"/>
     <w:rPr>
@@ -3393,7 +3355,6 @@
     <w:rPr>
       <w:color w:val="0000FF"/>
       <w:u w:val="single"/>
-      <w:lang/>
     </w:rPr>
   </w:style>
   <w:style w:type="character" w:customStyle="1" w:styleId="BodyText3Char">
@@ -3406,7 +3367,7 @@
   </w:style>
   <w:style w:type="character" w:customStyle="1" w:styleId="FooterChar">
     <w:name w:val="Footer Char"/>
-    <w:basedOn w:val="DefaultParagraphFont0"/>
+    <w:basedOn w:val="DefaultParagraphFont"/>
   </w:style>
   <w:style w:type="character" w:customStyle="1" w:styleId="BalloonTextChar">
     <w:name w:val="Balloon Text Char"/>

</xml_diff>